<commit_message>
fix: error after changing project fix: cannot create folder in root feature: publish-md-tree WIP refactoring feature: added date and title to yaml document descriptor
</commit_message>
<xml_diff>
--- a/MdExplorer/reference.docx
+++ b/MdExplorer/reference.docx
@@ -1,6 +1,6 @@
 
 <file path=word/document.xml><?xml version="1.0" encoding="utf-8"?>
-<w:document xmlns:wpc="http://schemas.microsoft.com/office/word/2010/wordprocessingCanvas" xmlns:cx="http://schemas.microsoft.com/office/drawing/2014/chartex" xmlns:cx1="http://schemas.microsoft.com/office/drawing/2015/9/8/chartex" xmlns:cx2="http://schemas.microsoft.com/office/drawing/2015/10/21/chartex" xmlns:cx3="http://schemas.microsoft.com/office/drawing/2016/5/9/chartex" xmlns:cx4="http://schemas.microsoft.com/office/drawing/2016/5/10/chartex" xmlns:cx5="http://schemas.microsoft.com/office/drawing/2016/5/11/chartex" xmlns:cx6="http://schemas.microsoft.com/office/drawing/2016/5/12/chartex" xmlns:cx7="http://schemas.microsoft.com/office/drawing/2016/5/13/chartex" xmlns:cx8="http://schemas.microsoft.com/office/drawing/2016/5/14/chartex" xmlns:mc="http://schemas.openxmlformats.org/markup-compatibility/2006" xmlns:aink="http://schemas.microsoft.com/office/drawing/2016/ink" xmlns:am3d="http://schemas.microsoft.com/office/drawing/2017/model3d" xmlns:o="urn:schemas-microsoft-com:office:office" xmlns:r="http://schemas.openxmlformats.org/officeDocument/2006/relationships" xmlns:m="http://schemas.openxmlformats.org/officeDocument/2006/math" xmlns:v="urn:schemas-microsoft-com:vml" xmlns:wp14="http://schemas.microsoft.com/office/word/2010/wordprocessingDrawing" xmlns:wp="http://schemas.openxmlformats.org/drawingml/2006/wordprocessingDrawing" xmlns:w10="urn:schemas-microsoft-com:office:word" xmlns:w="http://schemas.openxmlformats.org/wordprocessingml/2006/main" xmlns:w14="http://schemas.microsoft.com/office/word/2010/wordml" xmlns:w15="http://schemas.microsoft.com/office/word/2012/wordml" xmlns:w16cex="http://schemas.microsoft.com/office/word/2018/wordml/cex" xmlns:w16cid="http://schemas.microsoft.com/office/word/2016/wordml/cid" xmlns:w16="http://schemas.microsoft.com/office/word/2018/wordml" xmlns:w16sdtdh="http://schemas.microsoft.com/office/word/2020/wordml/sdtdatahash" xmlns:w16se="http://schemas.microsoft.com/office/word/2015/wordml/symex" xmlns:wpg="http://schemas.microsoft.com/office/word/2010/wordprocessingGroup" xmlns:wpi="http://schemas.microsoft.com/office/word/2010/wordprocessingInk" xmlns:wne="http://schemas.microsoft.com/office/word/2006/wordml" xmlns:wps="http://schemas.microsoft.com/office/word/2010/wordprocessingShape" mc:Ignorable="w14 w15 w16se w16cid w16 w16cex w16sdtdh wp14">
+<w:document xmlns:wpc="http://schemas.microsoft.com/office/word/2010/wordprocessingCanvas" xmlns:cx="http://schemas.microsoft.com/office/drawing/2014/chartex" xmlns:cx1="http://schemas.microsoft.com/office/drawing/2015/9/8/chartex" xmlns:cx2="http://schemas.microsoft.com/office/drawing/2015/10/21/chartex" xmlns:cx3="http://schemas.microsoft.com/office/drawing/2016/5/9/chartex" xmlns:cx4="http://schemas.microsoft.com/office/drawing/2016/5/10/chartex" xmlns:cx5="http://schemas.microsoft.com/office/drawing/2016/5/11/chartex" xmlns:cx6="http://schemas.microsoft.com/office/drawing/2016/5/12/chartex" xmlns:cx7="http://schemas.microsoft.com/office/drawing/2016/5/13/chartex" xmlns:cx8="http://schemas.microsoft.com/office/drawing/2016/5/14/chartex" xmlns:mc="http://schemas.openxmlformats.org/markup-compatibility/2006" xmlns:aink="http://schemas.microsoft.com/office/drawing/2016/ink" xmlns:am3d="http://schemas.microsoft.com/office/drawing/2017/model3d" xmlns:o="urn:schemas-microsoft-com:office:office" xmlns:oel="http://schemas.microsoft.com/office/2019/extlst" xmlns:r="http://schemas.openxmlformats.org/officeDocument/2006/relationships" xmlns:m="http://schemas.openxmlformats.org/officeDocument/2006/math" xmlns:v="urn:schemas-microsoft-com:vml" xmlns:wp14="http://schemas.microsoft.com/office/word/2010/wordprocessingDrawing" xmlns:wp="http://schemas.openxmlformats.org/drawingml/2006/wordprocessingDrawing" xmlns:w10="urn:schemas-microsoft-com:office:word" xmlns:w="http://schemas.openxmlformats.org/wordprocessingml/2006/main" xmlns:w14="http://schemas.microsoft.com/office/word/2010/wordml" xmlns:w15="http://schemas.microsoft.com/office/word/2012/wordml" xmlns:w16cex="http://schemas.microsoft.com/office/word/2018/wordml/cex" xmlns:w16cid="http://schemas.microsoft.com/office/word/2016/wordml/cid" xmlns:w16="http://schemas.microsoft.com/office/word/2018/wordml" xmlns:w16sdtdh="http://schemas.microsoft.com/office/word/2020/wordml/sdtdatahash" xmlns:w16se="http://schemas.microsoft.com/office/word/2015/wordml/symex" xmlns:wpg="http://schemas.microsoft.com/office/word/2010/wordprocessingGroup" xmlns:wpi="http://schemas.microsoft.com/office/word/2010/wordprocessingInk" xmlns:wne="http://schemas.microsoft.com/office/word/2006/wordml" xmlns:wps="http://schemas.microsoft.com/office/word/2010/wordprocessingShape" mc:Ignorable="w14 w15 w16se w16cid w16 w16cex w16sdtdh wp14">
   <w:body>
     <w:p>
       <w:pPr>
@@ -345,7 +345,7 @@
 </file>
 
 <file path=word/endnotes.xml><?xml version="1.0" encoding="utf-8"?>
-<w:endnotes xmlns:wpc="http://schemas.microsoft.com/office/word/2010/wordprocessingCanvas" xmlns:cx="http://schemas.microsoft.com/office/drawing/2014/chartex" xmlns:cx1="http://schemas.microsoft.com/office/drawing/2015/9/8/chartex" xmlns:cx2="http://schemas.microsoft.com/office/drawing/2015/10/21/chartex" xmlns:cx3="http://schemas.microsoft.com/office/drawing/2016/5/9/chartex" xmlns:cx4="http://schemas.microsoft.com/office/drawing/2016/5/10/chartex" xmlns:cx5="http://schemas.microsoft.com/office/drawing/2016/5/11/chartex" xmlns:cx6="http://schemas.microsoft.com/office/drawing/2016/5/12/chartex" xmlns:cx7="http://schemas.microsoft.com/office/drawing/2016/5/13/chartex" xmlns:cx8="http://schemas.microsoft.com/office/drawing/2016/5/14/chartex" xmlns:mc="http://schemas.openxmlformats.org/markup-compatibility/2006" xmlns:aink="http://schemas.microsoft.com/office/drawing/2016/ink" xmlns:am3d="http://schemas.microsoft.com/office/drawing/2017/model3d" xmlns:o="urn:schemas-microsoft-com:office:office" xmlns:r="http://schemas.openxmlformats.org/officeDocument/2006/relationships" xmlns:m="http://schemas.openxmlformats.org/officeDocument/2006/math" xmlns:v="urn:schemas-microsoft-com:vml" xmlns:wp14="http://schemas.microsoft.com/office/word/2010/wordprocessingDrawing" xmlns:wp="http://schemas.openxmlformats.org/drawingml/2006/wordprocessingDrawing" xmlns:w10="urn:schemas-microsoft-com:office:word" xmlns:w="http://schemas.openxmlformats.org/wordprocessingml/2006/main" xmlns:w14="http://schemas.microsoft.com/office/word/2010/wordml" xmlns:w15="http://schemas.microsoft.com/office/word/2012/wordml" xmlns:w16cex="http://schemas.microsoft.com/office/word/2018/wordml/cex" xmlns:w16cid="http://schemas.microsoft.com/office/word/2016/wordml/cid" xmlns:w16="http://schemas.microsoft.com/office/word/2018/wordml" xmlns:w16sdtdh="http://schemas.microsoft.com/office/word/2020/wordml/sdtdatahash" xmlns:w16se="http://schemas.microsoft.com/office/word/2015/wordml/symex" xmlns:wpg="http://schemas.microsoft.com/office/word/2010/wordprocessingGroup" xmlns:wpi="http://schemas.microsoft.com/office/word/2010/wordprocessingInk" xmlns:wne="http://schemas.microsoft.com/office/word/2006/wordml" xmlns:wps="http://schemas.microsoft.com/office/word/2010/wordprocessingShape" mc:Ignorable="w14 w15 w16se w16cid w16 w16cex w16sdtdh wp14">
+<w:endnotes xmlns:wpc="http://schemas.microsoft.com/office/word/2010/wordprocessingCanvas" xmlns:cx="http://schemas.microsoft.com/office/drawing/2014/chartex" xmlns:cx1="http://schemas.microsoft.com/office/drawing/2015/9/8/chartex" xmlns:cx2="http://schemas.microsoft.com/office/drawing/2015/10/21/chartex" xmlns:cx3="http://schemas.microsoft.com/office/drawing/2016/5/9/chartex" xmlns:cx4="http://schemas.microsoft.com/office/drawing/2016/5/10/chartex" xmlns:cx5="http://schemas.microsoft.com/office/drawing/2016/5/11/chartex" xmlns:cx6="http://schemas.microsoft.com/office/drawing/2016/5/12/chartex" xmlns:cx7="http://schemas.microsoft.com/office/drawing/2016/5/13/chartex" xmlns:cx8="http://schemas.microsoft.com/office/drawing/2016/5/14/chartex" xmlns:mc="http://schemas.openxmlformats.org/markup-compatibility/2006" xmlns:aink="http://schemas.microsoft.com/office/drawing/2016/ink" xmlns:am3d="http://schemas.microsoft.com/office/drawing/2017/model3d" xmlns:o="urn:schemas-microsoft-com:office:office" xmlns:oel="http://schemas.microsoft.com/office/2019/extlst" xmlns:r="http://schemas.openxmlformats.org/officeDocument/2006/relationships" xmlns:m="http://schemas.openxmlformats.org/officeDocument/2006/math" xmlns:v="urn:schemas-microsoft-com:vml" xmlns:wp14="http://schemas.microsoft.com/office/word/2010/wordprocessingDrawing" xmlns:wp="http://schemas.openxmlformats.org/drawingml/2006/wordprocessingDrawing" xmlns:w10="urn:schemas-microsoft-com:office:word" xmlns:w="http://schemas.openxmlformats.org/wordprocessingml/2006/main" xmlns:w14="http://schemas.microsoft.com/office/word/2010/wordml" xmlns:w15="http://schemas.microsoft.com/office/word/2012/wordml" xmlns:w16cex="http://schemas.microsoft.com/office/word/2018/wordml/cex" xmlns:w16cid="http://schemas.microsoft.com/office/word/2016/wordml/cid" xmlns:w16="http://schemas.microsoft.com/office/word/2018/wordml" xmlns:w16sdtdh="http://schemas.microsoft.com/office/word/2020/wordml/sdtdatahash" xmlns:w16se="http://schemas.microsoft.com/office/word/2015/wordml/symex" xmlns:wpg="http://schemas.microsoft.com/office/word/2010/wordprocessingGroup" xmlns:wpi="http://schemas.microsoft.com/office/word/2010/wordprocessingInk" xmlns:wne="http://schemas.microsoft.com/office/word/2006/wordml" xmlns:wps="http://schemas.microsoft.com/office/word/2010/wordprocessingShape" mc:Ignorable="w14 w15 w16se w16cid w16 w16cex w16sdtdh wp14">
   <w:endnote w:type="separator" w:id="-1">
     <w:p>
       <w:pPr>
@@ -370,7 +370,7 @@
 </file>
 
 <file path=word/footnotes.xml><?xml version="1.0" encoding="utf-8"?>
-<w:footnotes xmlns:wpc="http://schemas.microsoft.com/office/word/2010/wordprocessingCanvas" xmlns:cx="http://schemas.microsoft.com/office/drawing/2014/chartex" xmlns:cx1="http://schemas.microsoft.com/office/drawing/2015/9/8/chartex" xmlns:cx2="http://schemas.microsoft.com/office/drawing/2015/10/21/chartex" xmlns:cx3="http://schemas.microsoft.com/office/drawing/2016/5/9/chartex" xmlns:cx4="http://schemas.microsoft.com/office/drawing/2016/5/10/chartex" xmlns:cx5="http://schemas.microsoft.com/office/drawing/2016/5/11/chartex" xmlns:cx6="http://schemas.microsoft.com/office/drawing/2016/5/12/chartex" xmlns:cx7="http://schemas.microsoft.com/office/drawing/2016/5/13/chartex" xmlns:cx8="http://schemas.microsoft.com/office/drawing/2016/5/14/chartex" xmlns:mc="http://schemas.openxmlformats.org/markup-compatibility/2006" xmlns:aink="http://schemas.microsoft.com/office/drawing/2016/ink" xmlns:am3d="http://schemas.microsoft.com/office/drawing/2017/model3d" xmlns:o="urn:schemas-microsoft-com:office:office" xmlns:r="http://schemas.openxmlformats.org/officeDocument/2006/relationships" xmlns:m="http://schemas.openxmlformats.org/officeDocument/2006/math" xmlns:v="urn:schemas-microsoft-com:vml" xmlns:wp14="http://schemas.microsoft.com/office/word/2010/wordprocessingDrawing" xmlns:wp="http://schemas.openxmlformats.org/drawingml/2006/wordprocessingDrawing" xmlns:w10="urn:schemas-microsoft-com:office:word" xmlns:w="http://schemas.openxmlformats.org/wordprocessingml/2006/main" xmlns:w14="http://schemas.microsoft.com/office/word/2010/wordml" xmlns:w15="http://schemas.microsoft.com/office/word/2012/wordml" xmlns:w16cex="http://schemas.microsoft.com/office/word/2018/wordml/cex" xmlns:w16cid="http://schemas.microsoft.com/office/word/2016/wordml/cid" xmlns:w16="http://schemas.microsoft.com/office/word/2018/wordml" xmlns:w16sdtdh="http://schemas.microsoft.com/office/word/2020/wordml/sdtdatahash" xmlns:w16se="http://schemas.microsoft.com/office/word/2015/wordml/symex" xmlns:wpg="http://schemas.microsoft.com/office/word/2010/wordprocessingGroup" xmlns:wpi="http://schemas.microsoft.com/office/word/2010/wordprocessingInk" xmlns:wne="http://schemas.microsoft.com/office/word/2006/wordml" xmlns:wps="http://schemas.microsoft.com/office/word/2010/wordprocessingShape" mc:Ignorable="w14 w15 w16se w16cid w16 w16cex w16sdtdh wp14">
+<w:footnotes xmlns:wpc="http://schemas.microsoft.com/office/word/2010/wordprocessingCanvas" xmlns:cx="http://schemas.microsoft.com/office/drawing/2014/chartex" xmlns:cx1="http://schemas.microsoft.com/office/drawing/2015/9/8/chartex" xmlns:cx2="http://schemas.microsoft.com/office/drawing/2015/10/21/chartex" xmlns:cx3="http://schemas.microsoft.com/office/drawing/2016/5/9/chartex" xmlns:cx4="http://schemas.microsoft.com/office/drawing/2016/5/10/chartex" xmlns:cx5="http://schemas.microsoft.com/office/drawing/2016/5/11/chartex" xmlns:cx6="http://schemas.microsoft.com/office/drawing/2016/5/12/chartex" xmlns:cx7="http://schemas.microsoft.com/office/drawing/2016/5/13/chartex" xmlns:cx8="http://schemas.microsoft.com/office/drawing/2016/5/14/chartex" xmlns:mc="http://schemas.openxmlformats.org/markup-compatibility/2006" xmlns:aink="http://schemas.microsoft.com/office/drawing/2016/ink" xmlns:am3d="http://schemas.microsoft.com/office/drawing/2017/model3d" xmlns:o="urn:schemas-microsoft-com:office:office" xmlns:oel="http://schemas.microsoft.com/office/2019/extlst" xmlns:r="http://schemas.openxmlformats.org/officeDocument/2006/relationships" xmlns:m="http://schemas.openxmlformats.org/officeDocument/2006/math" xmlns:v="urn:schemas-microsoft-com:vml" xmlns:wp14="http://schemas.microsoft.com/office/word/2010/wordprocessingDrawing" xmlns:wp="http://schemas.openxmlformats.org/drawingml/2006/wordprocessingDrawing" xmlns:w10="urn:schemas-microsoft-com:office:word" xmlns:w="http://schemas.openxmlformats.org/wordprocessingml/2006/main" xmlns:w14="http://schemas.microsoft.com/office/word/2010/wordml" xmlns:w15="http://schemas.microsoft.com/office/word/2012/wordml" xmlns:w16cex="http://schemas.microsoft.com/office/word/2018/wordml/cex" xmlns:w16cid="http://schemas.microsoft.com/office/word/2016/wordml/cid" xmlns:w16="http://schemas.microsoft.com/office/word/2018/wordml" xmlns:w16sdtdh="http://schemas.microsoft.com/office/word/2020/wordml/sdtdatahash" xmlns:w16se="http://schemas.microsoft.com/office/word/2015/wordml/symex" xmlns:wpg="http://schemas.microsoft.com/office/word/2010/wordprocessingGroup" xmlns:wpi="http://schemas.microsoft.com/office/word/2010/wordprocessingInk" xmlns:wne="http://schemas.microsoft.com/office/word/2006/wordml" xmlns:wps="http://schemas.microsoft.com/office/word/2010/wordprocessingShape" mc:Ignorable="w14 w15 w16se w16cid w16 w16cex w16sdtdh wp14">
   <w:footnote w:type="separator" w:id="-1">
     <w:p>
       <w:r>
@@ -405,7 +405,7 @@
 </file>
 
 <file path=word/numbering.xml><?xml version="1.0" encoding="utf-8"?>
-<w:numbering xmlns:wpc="http://schemas.microsoft.com/office/word/2010/wordprocessingCanvas" xmlns:cx="http://schemas.microsoft.com/office/drawing/2014/chartex" xmlns:cx1="http://schemas.microsoft.com/office/drawing/2015/9/8/chartex" xmlns:cx2="http://schemas.microsoft.com/office/drawing/2015/10/21/chartex" xmlns:cx3="http://schemas.microsoft.com/office/drawing/2016/5/9/chartex" xmlns:cx4="http://schemas.microsoft.com/office/drawing/2016/5/10/chartex" xmlns:cx5="http://schemas.microsoft.com/office/drawing/2016/5/11/chartex" xmlns:cx6="http://schemas.microsoft.com/office/drawing/2016/5/12/chartex" xmlns:cx7="http://schemas.microsoft.com/office/drawing/2016/5/13/chartex" xmlns:cx8="http://schemas.microsoft.com/office/drawing/2016/5/14/chartex" xmlns:mc="http://schemas.openxmlformats.org/markup-compatibility/2006" xmlns:aink="http://schemas.microsoft.com/office/drawing/2016/ink" xmlns:am3d="http://schemas.microsoft.com/office/drawing/2017/model3d" xmlns:o="urn:schemas-microsoft-com:office:office" xmlns:r="http://schemas.openxmlformats.org/officeDocument/2006/relationships" xmlns:m="http://schemas.openxmlformats.org/officeDocument/2006/math" xmlns:v="urn:schemas-microsoft-com:vml" xmlns:wp14="http://schemas.microsoft.com/office/word/2010/wordprocessingDrawing" xmlns:wp="http://schemas.openxmlformats.org/drawingml/2006/wordprocessingDrawing" xmlns:w10="urn:schemas-microsoft-com:office:word" xmlns:w="http://schemas.openxmlformats.org/wordprocessingml/2006/main" xmlns:w14="http://schemas.microsoft.com/office/word/2010/wordml" xmlns:w15="http://schemas.microsoft.com/office/word/2012/wordml" xmlns:w16cex="http://schemas.microsoft.com/office/word/2018/wordml/cex" xmlns:w16cid="http://schemas.microsoft.com/office/word/2016/wordml/cid" xmlns:w16="http://schemas.microsoft.com/office/word/2018/wordml" xmlns:w16sdtdh="http://schemas.microsoft.com/office/word/2020/wordml/sdtdatahash" xmlns:w16se="http://schemas.microsoft.com/office/word/2015/wordml/symex" xmlns:wpg="http://schemas.microsoft.com/office/word/2010/wordprocessingGroup" xmlns:wpi="http://schemas.microsoft.com/office/word/2010/wordprocessingInk" xmlns:wne="http://schemas.microsoft.com/office/word/2006/wordml" xmlns:wps="http://schemas.microsoft.com/office/word/2010/wordprocessingShape" mc:Ignorable="w14 w15 w16se w16cid w16 w16cex w16sdtdh wp14">
+<w:numbering xmlns:wpc="http://schemas.microsoft.com/office/word/2010/wordprocessingCanvas" xmlns:cx="http://schemas.microsoft.com/office/drawing/2014/chartex" xmlns:cx1="http://schemas.microsoft.com/office/drawing/2015/9/8/chartex" xmlns:cx2="http://schemas.microsoft.com/office/drawing/2015/10/21/chartex" xmlns:cx3="http://schemas.microsoft.com/office/drawing/2016/5/9/chartex" xmlns:cx4="http://schemas.microsoft.com/office/drawing/2016/5/10/chartex" xmlns:cx5="http://schemas.microsoft.com/office/drawing/2016/5/11/chartex" xmlns:cx6="http://schemas.microsoft.com/office/drawing/2016/5/12/chartex" xmlns:cx7="http://schemas.microsoft.com/office/drawing/2016/5/13/chartex" xmlns:cx8="http://schemas.microsoft.com/office/drawing/2016/5/14/chartex" xmlns:mc="http://schemas.openxmlformats.org/markup-compatibility/2006" xmlns:aink="http://schemas.microsoft.com/office/drawing/2016/ink" xmlns:am3d="http://schemas.microsoft.com/office/drawing/2017/model3d" xmlns:o="urn:schemas-microsoft-com:office:office" xmlns:oel="http://schemas.microsoft.com/office/2019/extlst" xmlns:r="http://schemas.openxmlformats.org/officeDocument/2006/relationships" xmlns:m="http://schemas.openxmlformats.org/officeDocument/2006/math" xmlns:v="urn:schemas-microsoft-com:vml" xmlns:wp14="http://schemas.microsoft.com/office/word/2010/wordprocessingDrawing" xmlns:wp="http://schemas.openxmlformats.org/drawingml/2006/wordprocessingDrawing" xmlns:w10="urn:schemas-microsoft-com:office:word" xmlns:w="http://schemas.openxmlformats.org/wordprocessingml/2006/main" xmlns:w14="http://schemas.microsoft.com/office/word/2010/wordml" xmlns:w15="http://schemas.microsoft.com/office/word/2012/wordml" xmlns:w16cex="http://schemas.microsoft.com/office/word/2018/wordml/cex" xmlns:w16cid="http://schemas.microsoft.com/office/word/2016/wordml/cid" xmlns:w16="http://schemas.microsoft.com/office/word/2018/wordml" xmlns:w16sdtdh="http://schemas.microsoft.com/office/word/2020/wordml/sdtdatahash" xmlns:w16se="http://schemas.microsoft.com/office/word/2015/wordml/symex" xmlns:wpg="http://schemas.microsoft.com/office/word/2010/wordprocessingGroup" xmlns:wpi="http://schemas.microsoft.com/office/word/2010/wordprocessingInk" xmlns:wne="http://schemas.microsoft.com/office/word/2006/wordml" xmlns:wps="http://schemas.microsoft.com/office/word/2010/wordprocessingShape" mc:Ignorable="w14 w15 w16se w16cid w16 w16cex w16sdtdh wp14">
   <w:abstractNum w:abstractNumId="0" w15:restartNumberingAfterBreak="0">
     <w:nsid w:val="FFFFFF7C"/>
     <w:multiLevelType w:val="singleLevel"/>
@@ -939,43 +939,43 @@
       </w:rPr>
     </w:lvl>
   </w:abstractNum>
-  <w:num w:numId="1">
+  <w:num w:numId="1" w16cid:durableId="1741558365">
     <w:abstractNumId w:val="11"/>
   </w:num>
-  <w:num w:numId="2">
+  <w:num w:numId="2" w16cid:durableId="1740244445">
     <w:abstractNumId w:val="9"/>
   </w:num>
-  <w:num w:numId="3">
+  <w:num w:numId="3" w16cid:durableId="723135621">
     <w:abstractNumId w:val="7"/>
   </w:num>
-  <w:num w:numId="4">
+  <w:num w:numId="4" w16cid:durableId="1163856901">
     <w:abstractNumId w:val="6"/>
   </w:num>
-  <w:num w:numId="5">
+  <w:num w:numId="5" w16cid:durableId="1794473006">
     <w:abstractNumId w:val="5"/>
   </w:num>
-  <w:num w:numId="6">
+  <w:num w:numId="6" w16cid:durableId="180823632">
     <w:abstractNumId w:val="4"/>
   </w:num>
-  <w:num w:numId="7">
+  <w:num w:numId="7" w16cid:durableId="1275941500">
     <w:abstractNumId w:val="8"/>
   </w:num>
-  <w:num w:numId="8">
+  <w:num w:numId="8" w16cid:durableId="1201430537">
     <w:abstractNumId w:val="3"/>
   </w:num>
-  <w:num w:numId="9">
+  <w:num w:numId="9" w16cid:durableId="488205697">
     <w:abstractNumId w:val="2"/>
   </w:num>
-  <w:num w:numId="10">
+  <w:num w:numId="10" w16cid:durableId="725177963">
     <w:abstractNumId w:val="1"/>
   </w:num>
-  <w:num w:numId="11">
+  <w:num w:numId="11" w16cid:durableId="1861699342">
     <w:abstractNumId w:val="0"/>
   </w:num>
-  <w:num w:numId="12">
+  <w:num w:numId="12" w16cid:durableId="722489282">
     <w:abstractNumId w:val="10"/>
   </w:num>
-  <w:num w:numId="13">
+  <w:num w:numId="13" w16cid:durableId="1178231659">
     <w:abstractNumId w:val="12"/>
   </w:num>
 </w:numbering>
@@ -1810,7 +1810,11 @@
     <w:uiPriority w:val="39"/>
     <w:unhideWhenUsed/>
     <w:qFormat/>
-    <w:pPr>
+    <w:rsid w:val="003E7207"/>
+    <w:pPr>
+      <w:numPr>
+        <w:numId w:val="0"/>
+      </w:numPr>
       <w:spacing w:before="240" w:line="259" w:lineRule="auto"/>
       <w:outlineLvl w:val="9"/>
     </w:pPr>

</xml_diff>

<commit_message>
deleted: Git Changes adieu!
</commit_message>
<xml_diff>
--- a/MdExplorer/reference.docx
+++ b/MdExplorer/reference.docx
@@ -291,7 +291,6 @@
         <w:pStyle w:val="DefinitionTerm"/>
       </w:pPr>
       <w:r>
-        <w:lastRenderedPageBreak/>
         <w:t xml:space="preserve"> </w:t>
       </w:r>
       <w:proofErr w:type="spellStart"/>
@@ -337,8 +336,9 @@
     </w:p>
     <w:sectPr>
       <w:pgSz w:w="12240" w:h="15840"/>
-      <w:pgMar w:top="1985" w:right="1701" w:bottom="1701" w:left="1701" w:header="720" w:footer="720" w:gutter="0"/>
+      <w:pgMar w:top="720" w:right="720" w:bottom="720" w:left="720" w:header="720" w:footer="720" w:gutter="0"/>
       <w:cols w:space="720"/>
+      <w:docGrid w:linePitch="326"/>
     </w:sectPr>
   </w:body>
 </w:document>

</xml_diff>

<commit_message>
fix: mdExplorer crash at git commands
</commit_message>
<xml_diff>
--- a/MdExplorer/reference.docx
+++ b/MdExplorer/reference.docx
@@ -214,6 +214,9 @@
         <w:gridCol w:w="842"/>
       </w:tblGrid>
       <w:tr>
+        <w:trPr>
+          <w:cnfStyle w:val="100000000000" w:firstRow="1" w:lastRow="0" w:firstColumn="0" w:lastColumn="0" w:oddVBand="0" w:evenVBand="0" w:oddHBand="0" w:evenHBand="0" w:firstRowFirstColumn="0" w:firstRowLastColumn="0" w:lastRowFirstColumn="0" w:lastRowLastColumn="0"/>
+        </w:trPr>
         <w:tc>
           <w:tcPr>
             <w:tcW w:w="0" w:type="auto"/>
@@ -1714,8 +1717,17 @@
     <w:semiHidden/>
     <w:unhideWhenUsed/>
     <w:qFormat/>
+    <w:rsid w:val="00806EE6"/>
     <w:tblPr>
       <w:tblInd w:w="0" w:type="dxa"/>
+      <w:tblBorders>
+        <w:top w:val="single" w:sz="4" w:space="0" w:color="auto"/>
+        <w:left w:val="single" w:sz="4" w:space="0" w:color="auto"/>
+        <w:bottom w:val="single" w:sz="4" w:space="0" w:color="auto"/>
+        <w:right w:val="single" w:sz="4" w:space="0" w:color="auto"/>
+        <w:insideH w:val="single" w:sz="4" w:space="0" w:color="auto"/>
+        <w:insideV w:val="single" w:sz="4" w:space="0" w:color="auto"/>
+      </w:tblBorders>
       <w:tblCellMar>
         <w:top w:w="0" w:type="dxa"/>
         <w:left w:w="108" w:type="dxa"/>
@@ -1723,6 +1735,22 @@
         <w:right w:w="108" w:type="dxa"/>
       </w:tblCellMar>
     </w:tblPr>
+    <w:tblStylePr w:type="firstRow">
+      <w:tblPr/>
+      <w:tcPr>
+        <w:tcBorders>
+          <w:top w:val="single" w:sz="4" w:space="0" w:color="auto"/>
+          <w:left w:val="single" w:sz="4" w:space="0" w:color="auto"/>
+          <w:bottom w:val="single" w:sz="4" w:space="0" w:color="auto"/>
+          <w:right w:val="single" w:sz="4" w:space="0" w:color="auto"/>
+          <w:insideH w:val="single" w:sz="4" w:space="0" w:color="auto"/>
+          <w:insideV w:val="single" w:sz="4" w:space="0" w:color="auto"/>
+          <w:tl2br w:val="nil"/>
+          <w:tr2bl w:val="nil"/>
+        </w:tcBorders>
+        <w:shd w:val="clear" w:color="auto" w:fill="17365D" w:themeFill="text2" w:themeFillShade="BF"/>
+      </w:tcPr>
+    </w:tblStylePr>
   </w:style>
   <w:style w:type="paragraph" w:customStyle="1" w:styleId="DefinitionTerm">
     <w:name w:val="Definition Term"/>

</xml_diff>